<commit_message>
Mise a jour charte de projet
</commit_message>
<xml_diff>
--- a/Avant-projet/Charte de projet.docx
+++ b/Avant-projet/Charte de projet.docx
@@ -171,7 +171,7 @@
       <w:tblPr>
         <w:tblW w:w="9504" w:type="dxa"/>
         <w:jc w:val="left"/>
-        <w:tblInd w:w="-8" w:type="dxa"/>
+        <w:tblInd w:w="-16" w:type="dxa"/>
         <w:tblBorders>
           <w:top w:val="single" w:sz="6" w:space="0" w:color="00000A"/>
           <w:left w:val="single" w:sz="6" w:space="0" w:color="00000A"/>
@@ -182,23 +182,23 @@
         </w:tblBorders>
         <w:tblCellMar>
           <w:top w:w="0" w:type="dxa"/>
-          <w:left w:w="99" w:type="dxa"/>
+          <w:left w:w="91" w:type="dxa"/>
           <w:bottom w:w="0" w:type="dxa"/>
           <w:right w:w="108" w:type="dxa"/>
         </w:tblCellMar>
         <w:tblLook w:val="0000"/>
       </w:tblPr>
       <w:tblGrid>
-        <w:gridCol w:w="2302"/>
+        <w:gridCol w:w="2301"/>
         <w:gridCol w:w="1152"/>
-        <w:gridCol w:w="3745"/>
+        <w:gridCol w:w="3746"/>
         <w:gridCol w:w="2304"/>
       </w:tblGrid>
       <w:tr>
         <w:trPr/>
         <w:tc>
           <w:tcPr>
-            <w:tcW w:w="2302" w:type="dxa"/>
+            <w:tcW w:w="2301" w:type="dxa"/>
             <w:tcBorders>
               <w:top w:val="single" w:sz="6" w:space="0" w:color="00000A"/>
               <w:left w:val="single" w:sz="6" w:space="0" w:color="00000A"/>
@@ -209,7 +209,7 @@
             </w:tcBorders>
             <w:shd w:fill="auto" w:val="clear"/>
             <w:tcMar>
-              <w:left w:w="99" w:type="dxa"/>
+              <w:left w:w="91" w:type="dxa"/>
             </w:tcMar>
           </w:tcPr>
           <w:p>
@@ -247,7 +247,7 @@
             </w:tcBorders>
             <w:shd w:fill="auto" w:val="clear"/>
             <w:tcMar>
-              <w:left w:w="99" w:type="dxa"/>
+              <w:left w:w="91" w:type="dxa"/>
             </w:tcMar>
           </w:tcPr>
           <w:p>
@@ -274,7 +274,7 @@
         </w:tc>
         <w:tc>
           <w:tcPr>
-            <w:tcW w:w="3745" w:type="dxa"/>
+            <w:tcW w:w="3746" w:type="dxa"/>
             <w:tcBorders>
               <w:top w:val="single" w:sz="6" w:space="0" w:color="00000A"/>
               <w:left w:val="single" w:sz="6" w:space="0" w:color="00000A"/>
@@ -285,7 +285,7 @@
             </w:tcBorders>
             <w:shd w:fill="auto" w:val="clear"/>
             <w:tcMar>
-              <w:left w:w="99" w:type="dxa"/>
+              <w:left w:w="91" w:type="dxa"/>
             </w:tcMar>
           </w:tcPr>
           <w:p>
@@ -323,7 +323,7 @@
             </w:tcBorders>
             <w:shd w:fill="auto" w:val="clear"/>
             <w:tcMar>
-              <w:left w:w="99" w:type="dxa"/>
+              <w:left w:w="91" w:type="dxa"/>
             </w:tcMar>
           </w:tcPr>
           <w:p>
@@ -353,7 +353,7 @@
         <w:trPr/>
         <w:tc>
           <w:tcPr>
-            <w:tcW w:w="2302" w:type="dxa"/>
+            <w:tcW w:w="2301" w:type="dxa"/>
             <w:tcBorders>
               <w:top w:val="single" w:sz="6" w:space="0" w:color="00000A"/>
               <w:left w:val="single" w:sz="6" w:space="0" w:color="00000A"/>
@@ -364,7 +364,7 @@
             </w:tcBorders>
             <w:shd w:fill="auto" w:val="clear"/>
             <w:tcMar>
-              <w:left w:w="99" w:type="dxa"/>
+              <w:left w:w="91" w:type="dxa"/>
             </w:tcMar>
           </w:tcPr>
           <w:p>
@@ -396,7 +396,7 @@
             </w:tcBorders>
             <w:shd w:fill="auto" w:val="clear"/>
             <w:tcMar>
-              <w:left w:w="99" w:type="dxa"/>
+              <w:left w:w="91" w:type="dxa"/>
             </w:tcMar>
           </w:tcPr>
           <w:p>
@@ -417,7 +417,7 @@
         </w:tc>
         <w:tc>
           <w:tcPr>
-            <w:tcW w:w="3745" w:type="dxa"/>
+            <w:tcW w:w="3746" w:type="dxa"/>
             <w:tcBorders>
               <w:top w:val="single" w:sz="6" w:space="0" w:color="00000A"/>
               <w:left w:val="single" w:sz="6" w:space="0" w:color="00000A"/>
@@ -428,7 +428,7 @@
             </w:tcBorders>
             <w:shd w:fill="auto" w:val="clear"/>
             <w:tcMar>
-              <w:left w:w="99" w:type="dxa"/>
+              <w:left w:w="91" w:type="dxa"/>
             </w:tcMar>
           </w:tcPr>
           <w:p>
@@ -460,7 +460,7 @@
             </w:tcBorders>
             <w:shd w:fill="auto" w:val="clear"/>
             <w:tcMar>
-              <w:left w:w="99" w:type="dxa"/>
+              <w:left w:w="91" w:type="dxa"/>
             </w:tcMar>
           </w:tcPr>
           <w:p>
@@ -469,13 +469,28 @@
               <w:spacing w:before="0" w:after="120"/>
               <w:jc w:val="center"/>
               <w:rPr>
-                <w:rFonts w:ascii="Arial" w:hAnsi="Arial" w:cs="Arial"/>
-                <w:lang w:val="fr-FR"/>
+                <w:rFonts w:ascii="Times New Roman" w:hAnsi="Times New Roman"/>
               </w:rPr>
             </w:pPr>
             <w:r>
-              <w:rPr/>
+              <w:rPr>
+                <w:rFonts w:ascii="Times New Roman" w:hAnsi="Times New Roman"/>
+              </w:rPr>
               <w:t>Antoine Grandiere</w:t>
+            </w:r>
+            <w:r>
+              <w:rPr>
+                <w:rFonts w:cs="Arial" w:ascii="Times New Roman" w:hAnsi="Times New Roman"/>
+                <w:lang w:val="fr-FR"/>
+              </w:rPr>
+              <w:t xml:space="preserve">, </w:t>
+            </w:r>
+            <w:r>
+              <w:rPr>
+                <w:rFonts w:cs="Arial" w:ascii="Times New Roman" w:hAnsi="Times New Roman"/>
+                <w:lang w:val="fr-FR"/>
+              </w:rPr>
+              <w:t>Guillaume DANGUIN</w:t>
             </w:r>
           </w:p>
         </w:tc>
@@ -484,7 +499,7 @@
         <w:trPr/>
         <w:tc>
           <w:tcPr>
-            <w:tcW w:w="2302" w:type="dxa"/>
+            <w:tcW w:w="2301" w:type="dxa"/>
             <w:tcBorders>
               <w:top w:val="single" w:sz="6" w:space="0" w:color="00000A"/>
               <w:left w:val="single" w:sz="6" w:space="0" w:color="00000A"/>
@@ -495,7 +510,7 @@
             </w:tcBorders>
             <w:shd w:fill="auto" w:val="clear"/>
             <w:tcMar>
-              <w:left w:w="99" w:type="dxa"/>
+              <w:left w:w="91" w:type="dxa"/>
             </w:tcMar>
           </w:tcPr>
           <w:p>
@@ -529,7 +544,7 @@
             </w:tcBorders>
             <w:shd w:fill="auto" w:val="clear"/>
             <w:tcMar>
-              <w:left w:w="99" w:type="dxa"/>
+              <w:left w:w="91" w:type="dxa"/>
             </w:tcMar>
           </w:tcPr>
           <w:p>
@@ -552,7 +567,7 @@
         </w:tc>
         <w:tc>
           <w:tcPr>
-            <w:tcW w:w="3745" w:type="dxa"/>
+            <w:tcW w:w="3746" w:type="dxa"/>
             <w:tcBorders>
               <w:top w:val="single" w:sz="6" w:space="0" w:color="00000A"/>
               <w:left w:val="single" w:sz="6" w:space="0" w:color="00000A"/>
@@ -563,7 +578,7 @@
             </w:tcBorders>
             <w:shd w:fill="auto" w:val="clear"/>
             <w:tcMar>
-              <w:left w:w="99" w:type="dxa"/>
+              <w:left w:w="91" w:type="dxa"/>
             </w:tcMar>
           </w:tcPr>
           <w:p>
@@ -597,7 +612,7 @@
             </w:tcBorders>
             <w:shd w:fill="auto" w:val="clear"/>
             <w:tcMar>
-              <w:left w:w="99" w:type="dxa"/>
+              <w:left w:w="91" w:type="dxa"/>
             </w:tcMar>
           </w:tcPr>
           <w:p>
@@ -623,7 +638,7 @@
         <w:trPr/>
         <w:tc>
           <w:tcPr>
-            <w:tcW w:w="2302" w:type="dxa"/>
+            <w:tcW w:w="2301" w:type="dxa"/>
             <w:tcBorders>
               <w:top w:val="single" w:sz="6" w:space="0" w:color="00000A"/>
               <w:left w:val="single" w:sz="6" w:space="0" w:color="00000A"/>
@@ -634,7 +649,7 @@
             </w:tcBorders>
             <w:shd w:fill="auto" w:val="clear"/>
             <w:tcMar>
-              <w:left w:w="99" w:type="dxa"/>
+              <w:left w:w="91" w:type="dxa"/>
             </w:tcMar>
           </w:tcPr>
           <w:p>
@@ -668,7 +683,7 @@
             </w:tcBorders>
             <w:shd w:fill="auto" w:val="clear"/>
             <w:tcMar>
-              <w:left w:w="99" w:type="dxa"/>
+              <w:left w:w="91" w:type="dxa"/>
             </w:tcMar>
           </w:tcPr>
           <w:p>
@@ -691,7 +706,7 @@
         </w:tc>
         <w:tc>
           <w:tcPr>
-            <w:tcW w:w="3745" w:type="dxa"/>
+            <w:tcW w:w="3746" w:type="dxa"/>
             <w:tcBorders>
               <w:top w:val="single" w:sz="6" w:space="0" w:color="00000A"/>
               <w:left w:val="single" w:sz="6" w:space="0" w:color="00000A"/>
@@ -702,7 +717,7 @@
             </w:tcBorders>
             <w:shd w:fill="auto" w:val="clear"/>
             <w:tcMar>
-              <w:left w:w="99" w:type="dxa"/>
+              <w:left w:w="91" w:type="dxa"/>
             </w:tcMar>
           </w:tcPr>
           <w:p>
@@ -736,7 +751,7 @@
             </w:tcBorders>
             <w:shd w:fill="auto" w:val="clear"/>
             <w:tcMar>
-              <w:left w:w="99" w:type="dxa"/>
+              <w:left w:w="91" w:type="dxa"/>
             </w:tcMar>
           </w:tcPr>
           <w:p>
@@ -762,7 +777,7 @@
         <w:trPr/>
         <w:tc>
           <w:tcPr>
-            <w:tcW w:w="2302" w:type="dxa"/>
+            <w:tcW w:w="2301" w:type="dxa"/>
             <w:tcBorders>
               <w:top w:val="single" w:sz="6" w:space="0" w:color="00000A"/>
               <w:left w:val="single" w:sz="6" w:space="0" w:color="00000A"/>
@@ -773,7 +788,7 @@
             </w:tcBorders>
             <w:shd w:fill="auto" w:val="clear"/>
             <w:tcMar>
-              <w:left w:w="99" w:type="dxa"/>
+              <w:left w:w="91" w:type="dxa"/>
             </w:tcMar>
           </w:tcPr>
           <w:p>
@@ -807,7 +822,7 @@
             </w:tcBorders>
             <w:shd w:fill="auto" w:val="clear"/>
             <w:tcMar>
-              <w:left w:w="99" w:type="dxa"/>
+              <w:left w:w="91" w:type="dxa"/>
             </w:tcMar>
           </w:tcPr>
           <w:p>
@@ -830,7 +845,7 @@
         </w:tc>
         <w:tc>
           <w:tcPr>
-            <w:tcW w:w="3745" w:type="dxa"/>
+            <w:tcW w:w="3746" w:type="dxa"/>
             <w:tcBorders>
               <w:top w:val="single" w:sz="6" w:space="0" w:color="00000A"/>
               <w:left w:val="single" w:sz="6" w:space="0" w:color="00000A"/>
@@ -841,7 +856,7 @@
             </w:tcBorders>
             <w:shd w:fill="auto" w:val="clear"/>
             <w:tcMar>
-              <w:left w:w="99" w:type="dxa"/>
+              <w:left w:w="91" w:type="dxa"/>
             </w:tcMar>
           </w:tcPr>
           <w:p>
@@ -875,7 +890,7 @@
             </w:tcBorders>
             <w:shd w:fill="auto" w:val="clear"/>
             <w:tcMar>
-              <w:left w:w="99" w:type="dxa"/>
+              <w:left w:w="91" w:type="dxa"/>
             </w:tcMar>
           </w:tcPr>
           <w:p>
@@ -926,12 +941,9 @@
       <w:pPr>
         <w:pStyle w:val="Contents1"/>
         <w:tabs>
-          <w:tab w:val="right" w:pos="9062" w:leader="dot"/>
+          <w:tab w:val="right" w:pos="9072" w:leader="dot"/>
         </w:tabs>
-        <w:rPr>
-          <w:rFonts w:eastAsia="" w:eastAsiaTheme="minorEastAsia"/>
-          <w:lang w:eastAsia="fr-FR"/>
-        </w:rPr>
+        <w:rPr/>
       </w:pPr>
       <w:r>
         <w:fldChar w:fldCharType="begin"/>
@@ -942,376 +954,155 @@
       <w:r>
         <w:fldChar w:fldCharType="separate"/>
       </w:r>
-      <w:hyperlink w:anchor="_Toc415584927">
+      <w:hyperlink w:anchor="__RefHeading___Toc256_677891526">
         <w:r>
           <w:rPr>
             <w:webHidden/>
-          </w:rPr>
-          <w:fldChar w:fldCharType="begin"/>
-        </w:r>
-        <w:r>
-          <w:rPr>
-            <w:webHidden/>
-          </w:rPr>
-          <w:instrText>PAGEREF _Toc415584927 \h</w:instrText>
-        </w:r>
-        <w:r>
-          <w:rPr>
-            <w:webHidden/>
-          </w:rPr>
-          <w:fldChar w:fldCharType="separate"/>
-        </w:r>
-        <w:r>
-          <w:rPr>
-            <w:webHidden/>
-            <w:rStyle w:val="IndexLink"/>
-            <w:vanish w:val="false"/>
+            <w:rStyle w:val="Style"/>
           </w:rPr>
           <w:t>Rôles et responsabilités</w:t>
           <w:tab/>
           <w:t>4</w:t>
         </w:r>
+      </w:hyperlink>
+    </w:p>
+    <w:p>
+      <w:pPr>
+        <w:pStyle w:val="Contents2"/>
+        <w:tabs>
+          <w:tab w:val="right" w:pos="9072" w:leader="dot"/>
+        </w:tabs>
+        <w:rPr/>
+      </w:pPr>
+      <w:hyperlink w:anchor="__RefHeading___Toc258_677891526">
         <w:r>
           <w:rPr>
             <w:webHidden/>
-          </w:rPr>
-          <w:fldChar w:fldCharType="end"/>
-        </w:r>
-      </w:hyperlink>
-    </w:p>
-    <w:p>
-      <w:pPr>
-        <w:pStyle w:val="Contents2"/>
-        <w:tabs>
-          <w:tab w:val="right" w:pos="9062" w:leader="dot"/>
-        </w:tabs>
-        <w:rPr>
-          <w:rFonts w:eastAsia="" w:eastAsiaTheme="minorEastAsia"/>
-          <w:lang w:eastAsia="fr-FR"/>
-        </w:rPr>
-      </w:pPr>
-      <w:hyperlink w:anchor="_Toc415584928">
-        <w:r>
-          <w:rPr>
-            <w:webHidden/>
-          </w:rPr>
-          <w:fldChar w:fldCharType="begin"/>
-        </w:r>
-        <w:r>
-          <w:rPr>
-            <w:webHidden/>
-          </w:rPr>
-          <w:instrText>PAGEREF _Toc415584928 \h</w:instrText>
-        </w:r>
-        <w:r>
-          <w:rPr>
-            <w:webHidden/>
-          </w:rPr>
-          <w:fldChar w:fldCharType="separate"/>
-        </w:r>
-        <w:r>
-          <w:rPr>
-            <w:webHidden/>
-            <w:rStyle w:val="IndexLink"/>
-            <w:vanish w:val="false"/>
+            <w:rStyle w:val="Style"/>
           </w:rPr>
           <w:t>Parties prenantes, rôles et coordonnées</w:t>
           <w:tab/>
           <w:t>4</w:t>
         </w:r>
+      </w:hyperlink>
+    </w:p>
+    <w:p>
+      <w:pPr>
+        <w:pStyle w:val="Contents1"/>
+        <w:tabs>
+          <w:tab w:val="right" w:pos="9072" w:leader="dot"/>
+        </w:tabs>
+        <w:rPr/>
+      </w:pPr>
+      <w:hyperlink w:anchor="__RefHeading___Toc260_677891526">
         <w:r>
           <w:rPr>
             <w:webHidden/>
-          </w:rPr>
-          <w:fldChar w:fldCharType="end"/>
-        </w:r>
-      </w:hyperlink>
-    </w:p>
-    <w:p>
-      <w:pPr>
-        <w:pStyle w:val="Contents2"/>
-        <w:tabs>
-          <w:tab w:val="right" w:pos="9062" w:leader="dot"/>
-        </w:tabs>
-        <w:rPr>
-          <w:rFonts w:eastAsia="" w:eastAsiaTheme="minorEastAsia"/>
-          <w:lang w:eastAsia="fr-FR"/>
-        </w:rPr>
-      </w:pPr>
-      <w:hyperlink w:anchor="_Toc415584929">
-        <w:r>
-          <w:rPr>
-            <w:webHidden/>
-          </w:rPr>
-          <w:fldChar w:fldCharType="begin"/>
-        </w:r>
-        <w:r>
-          <w:rPr>
-            <w:webHidden/>
-          </w:rPr>
-          <w:instrText>PAGEREF _Toc415584929 \h</w:instrText>
-        </w:r>
-        <w:r>
-          <w:rPr>
-            <w:webHidden/>
-          </w:rPr>
-          <w:fldChar w:fldCharType="separate"/>
-        </w:r>
-        <w:r>
-          <w:rPr>
-            <w:webHidden/>
-            <w:rStyle w:val="IndexLink"/>
-            <w:vanish w:val="false"/>
-          </w:rPr>
-          <w:t>Organigramme de synthèse</w:t>
-          <w:tab/>
-          <w:t>4</w:t>
-        </w:r>
-        <w:r>
-          <w:rPr>
-            <w:webHidden/>
-          </w:rPr>
-          <w:fldChar w:fldCharType="end"/>
-        </w:r>
-      </w:hyperlink>
-    </w:p>
-    <w:p>
-      <w:pPr>
-        <w:pStyle w:val="Contents1"/>
-        <w:tabs>
-          <w:tab w:val="right" w:pos="9062" w:leader="dot"/>
-        </w:tabs>
-        <w:rPr>
-          <w:rFonts w:eastAsia="" w:eastAsiaTheme="minorEastAsia"/>
-          <w:lang w:eastAsia="fr-FR"/>
-        </w:rPr>
-      </w:pPr>
-      <w:hyperlink w:anchor="_Toc415584930">
-        <w:r>
-          <w:rPr>
-            <w:webHidden/>
-          </w:rPr>
-          <w:fldChar w:fldCharType="begin"/>
-        </w:r>
-        <w:r>
-          <w:rPr>
-            <w:webHidden/>
-          </w:rPr>
-          <w:instrText>PAGEREF _Toc415584930 \h</w:instrText>
-        </w:r>
-        <w:r>
-          <w:rPr>
-            <w:webHidden/>
-          </w:rPr>
-          <w:fldChar w:fldCharType="separate"/>
-        </w:r>
-        <w:r>
-          <w:rPr>
-            <w:webHidden/>
-            <w:rStyle w:val="IndexLink"/>
-            <w:vanish w:val="false"/>
+            <w:rStyle w:val="Style"/>
           </w:rPr>
           <w:t>Modalités de déroulement du projet</w:t>
           <w:tab/>
           <w:t>5</w:t>
         </w:r>
+      </w:hyperlink>
+    </w:p>
+    <w:p>
+      <w:pPr>
+        <w:pStyle w:val="Contents2"/>
+        <w:tabs>
+          <w:tab w:val="right" w:pos="9072" w:leader="dot"/>
+        </w:tabs>
+        <w:rPr/>
+      </w:pPr>
+      <w:hyperlink w:anchor="__RefHeading___Toc262_677891526">
         <w:r>
           <w:rPr>
             <w:webHidden/>
-          </w:rPr>
-          <w:fldChar w:fldCharType="end"/>
-        </w:r>
-      </w:hyperlink>
-    </w:p>
-    <w:p>
-      <w:pPr>
-        <w:pStyle w:val="Contents2"/>
-        <w:tabs>
-          <w:tab w:val="right" w:pos="9062" w:leader="dot"/>
-        </w:tabs>
-        <w:rPr>
-          <w:rFonts w:eastAsia="" w:eastAsiaTheme="minorEastAsia"/>
-          <w:lang w:eastAsia="fr-FR"/>
-        </w:rPr>
-      </w:pPr>
-      <w:hyperlink w:anchor="_Toc415584931">
-        <w:r>
-          <w:rPr>
-            <w:webHidden/>
-          </w:rPr>
-          <w:fldChar w:fldCharType="begin"/>
-        </w:r>
-        <w:r>
-          <w:rPr>
-            <w:webHidden/>
-          </w:rPr>
-          <w:instrText>PAGEREF _Toc415584931 \h</w:instrText>
-        </w:r>
-        <w:r>
-          <w:rPr>
-            <w:webHidden/>
-          </w:rPr>
-          <w:fldChar w:fldCharType="separate"/>
-        </w:r>
-        <w:r>
-          <w:rPr>
-            <w:webHidden/>
-            <w:rStyle w:val="IndexLink"/>
-            <w:vanish w:val="false"/>
+            <w:rStyle w:val="Style"/>
           </w:rPr>
           <w:t>Gestion du board agile</w:t>
           <w:tab/>
           <w:t>5</w:t>
         </w:r>
+      </w:hyperlink>
+    </w:p>
+    <w:p>
+      <w:pPr>
+        <w:pStyle w:val="Contents2"/>
+        <w:tabs>
+          <w:tab w:val="right" w:pos="9072" w:leader="dot"/>
+        </w:tabs>
+        <w:rPr/>
+      </w:pPr>
+      <w:hyperlink w:anchor="__RefHeading___Toc264_677891526">
         <w:r>
           <w:rPr>
             <w:webHidden/>
-          </w:rPr>
-          <w:fldChar w:fldCharType="end"/>
-        </w:r>
-      </w:hyperlink>
-    </w:p>
-    <w:p>
-      <w:pPr>
-        <w:pStyle w:val="Contents2"/>
-        <w:tabs>
-          <w:tab w:val="right" w:pos="9062" w:leader="dot"/>
-        </w:tabs>
-        <w:rPr>
-          <w:rFonts w:eastAsia="" w:eastAsiaTheme="minorEastAsia"/>
-          <w:lang w:eastAsia="fr-FR"/>
-        </w:rPr>
-      </w:pPr>
-      <w:hyperlink w:anchor="_Toc415584932">
-        <w:r>
-          <w:rPr>
-            <w:webHidden/>
-          </w:rPr>
-          <w:fldChar w:fldCharType="begin"/>
-        </w:r>
-        <w:r>
-          <w:rPr>
-            <w:webHidden/>
-          </w:rPr>
-          <w:instrText>PAGEREF _Toc415584932 \h</w:instrText>
-        </w:r>
-        <w:r>
-          <w:rPr>
-            <w:webHidden/>
-          </w:rPr>
-          <w:fldChar w:fldCharType="separate"/>
-        </w:r>
-        <w:r>
-          <w:rPr>
-            <w:webHidden/>
-            <w:rStyle w:val="IndexLink"/>
-            <w:vanish w:val="false"/>
+            <w:rStyle w:val="Style"/>
           </w:rPr>
           <w:t>Evaluation des charges et calendrier cible</w:t>
           <w:tab/>
           <w:t>5</w:t>
         </w:r>
+      </w:hyperlink>
+    </w:p>
+    <w:p>
+      <w:pPr>
+        <w:pStyle w:val="Contents2"/>
+        <w:tabs>
+          <w:tab w:val="right" w:pos="9072" w:leader="dot"/>
+        </w:tabs>
+        <w:rPr/>
+      </w:pPr>
+      <w:hyperlink w:anchor="__RefHeading___Toc266_677891526">
         <w:r>
           <w:rPr>
             <w:webHidden/>
-          </w:rPr>
-          <w:fldChar w:fldCharType="end"/>
-        </w:r>
-      </w:hyperlink>
-    </w:p>
-    <w:p>
-      <w:pPr>
-        <w:pStyle w:val="Contents2"/>
-        <w:tabs>
-          <w:tab w:val="right" w:pos="9062" w:leader="dot"/>
-        </w:tabs>
-        <w:rPr>
-          <w:rFonts w:eastAsia="" w:eastAsiaTheme="minorEastAsia"/>
-          <w:lang w:eastAsia="fr-FR"/>
-        </w:rPr>
-      </w:pPr>
-      <w:hyperlink w:anchor="_Toc415584933">
-        <w:r>
-          <w:rPr>
-            <w:webHidden/>
-          </w:rPr>
-          <w:fldChar w:fldCharType="begin"/>
-        </w:r>
-        <w:r>
-          <w:rPr>
-            <w:webHidden/>
-          </w:rPr>
-          <w:instrText>PAGEREF _Toc415584933 \h</w:instrText>
-        </w:r>
-        <w:r>
-          <w:rPr>
-            <w:webHidden/>
-          </w:rPr>
-          <w:fldChar w:fldCharType="separate"/>
-        </w:r>
-        <w:r>
-          <w:rPr>
-            <w:webHidden/>
-            <w:rStyle w:val="IndexLink"/>
-            <w:vanish w:val="false"/>
+            <w:rStyle w:val="Style"/>
           </w:rPr>
           <w:t>Planification initiale</w:t>
           <w:tab/>
           <w:t>5</w:t>
         </w:r>
+      </w:hyperlink>
+    </w:p>
+    <w:p>
+      <w:pPr>
+        <w:pStyle w:val="Contents2"/>
+        <w:tabs>
+          <w:tab w:val="right" w:pos="9072" w:leader="dot"/>
+        </w:tabs>
+        <w:rPr/>
+      </w:pPr>
+      <w:hyperlink w:anchor="__RefHeading___Toc268_677891526">
         <w:r>
           <w:rPr>
             <w:webHidden/>
-          </w:rPr>
-          <w:fldChar w:fldCharType="end"/>
-        </w:r>
-      </w:hyperlink>
-    </w:p>
-    <w:p>
-      <w:pPr>
-        <w:pStyle w:val="Contents2"/>
-        <w:tabs>
-          <w:tab w:val="right" w:pos="9062" w:leader="dot"/>
-        </w:tabs>
-        <w:rPr>
-          <w:rFonts w:eastAsia="" w:eastAsiaTheme="minorEastAsia"/>
-          <w:lang w:eastAsia="fr-FR"/>
-        </w:rPr>
-      </w:pPr>
-      <w:hyperlink w:anchor="_Toc415584934">
-        <w:r>
-          <w:rPr>
-            <w:webHidden/>
-          </w:rPr>
-          <w:fldChar w:fldCharType="begin"/>
-        </w:r>
-        <w:r>
-          <w:rPr>
-            <w:webHidden/>
-          </w:rPr>
-          <w:instrText>PAGEREF _Toc415584934 \h</w:instrText>
-        </w:r>
-        <w:r>
-          <w:rPr>
-            <w:webHidden/>
-          </w:rPr>
-          <w:fldChar w:fldCharType="separate"/>
-        </w:r>
-        <w:r>
-          <w:rPr>
-            <w:webHidden/>
-            <w:rStyle w:val="IndexLink"/>
-            <w:vanish w:val="false"/>
+            <w:rStyle w:val="Style"/>
           </w:rPr>
           <w:t>Gestion du reporting</w:t>
           <w:tab/>
           <w:t>6</w:t>
         </w:r>
+      </w:hyperlink>
+    </w:p>
+    <w:p>
+      <w:pPr>
+        <w:pStyle w:val="Contents2"/>
+        <w:tabs>
+          <w:tab w:val="right" w:pos="9072" w:leader="dot"/>
+        </w:tabs>
+        <w:rPr/>
+      </w:pPr>
+      <w:hyperlink w:anchor="__RefHeading___Toc270_677891526">
         <w:r>
           <w:rPr>
             <w:webHidden/>
+            <w:rStyle w:val="Style"/>
           </w:rPr>
-          <w:fldChar w:fldCharType="end"/>
+          <w:t>Gestion des relations avec les parties prenantes</w:t>
+          <w:tab/>
+          <w:t>6</w:t>
         </w:r>
       </w:hyperlink>
     </w:p>
@@ -1319,226 +1110,86 @@
       <w:pPr>
         <w:pStyle w:val="Contents2"/>
         <w:tabs>
-          <w:tab w:val="right" w:pos="9062" w:leader="dot"/>
+          <w:tab w:val="right" w:pos="9072" w:leader="dot"/>
         </w:tabs>
-        <w:rPr>
-          <w:rFonts w:eastAsia="" w:eastAsiaTheme="minorEastAsia"/>
-          <w:lang w:eastAsia="fr-FR"/>
-        </w:rPr>
-      </w:pPr>
-      <w:hyperlink w:anchor="_Toc415584935">
+        <w:rPr/>
+      </w:pPr>
+      <w:hyperlink w:anchor="__RefHeading___Toc272_677891526">
         <w:r>
           <w:rPr>
             <w:webHidden/>
+            <w:rStyle w:val="Style"/>
           </w:rPr>
-          <w:fldChar w:fldCharType="begin"/>
+          <w:t>Gestion de la documentation</w:t>
+          <w:tab/>
+          <w:t>6</w:t>
         </w:r>
+      </w:hyperlink>
+    </w:p>
+    <w:p>
+      <w:pPr>
+        <w:pStyle w:val="Contents2"/>
+        <w:tabs>
+          <w:tab w:val="right" w:pos="9072" w:leader="dot"/>
+        </w:tabs>
+        <w:rPr/>
+      </w:pPr>
+      <w:hyperlink w:anchor="__RefHeading___Toc274_677891526">
         <w:r>
           <w:rPr>
             <w:webHidden/>
+            <w:rStyle w:val="Style"/>
           </w:rPr>
-          <w:instrText>PAGEREF _Toc415584935 \h</w:instrText>
+          <w:t>Description des livrables</w:t>
+          <w:tab/>
+          <w:t>6</w:t>
         </w:r>
+      </w:hyperlink>
+    </w:p>
+    <w:p>
+      <w:pPr>
+        <w:pStyle w:val="Contents2"/>
+        <w:tabs>
+          <w:tab w:val="right" w:pos="9072" w:leader="dot"/>
+        </w:tabs>
+        <w:rPr/>
+      </w:pPr>
+      <w:hyperlink w:anchor="__RefHeading___Toc276_677891526">
         <w:r>
           <w:rPr>
             <w:webHidden/>
-          </w:rPr>
-          <w:fldChar w:fldCharType="separate"/>
-        </w:r>
-        <w:r>
-          <w:rPr>
-            <w:webHidden/>
-            <w:rStyle w:val="IndexLink"/>
-            <w:vanish w:val="false"/>
-          </w:rPr>
-          <w:t>Gestion des relations avec les parties prenantes</w:t>
-          <w:tab/>
-          <w:t>7</w:t>
-        </w:r>
-        <w:r>
-          <w:rPr>
-            <w:webHidden/>
-          </w:rPr>
-          <w:fldChar w:fldCharType="end"/>
-        </w:r>
-      </w:hyperlink>
-    </w:p>
-    <w:p>
-      <w:pPr>
-        <w:pStyle w:val="Contents2"/>
-        <w:tabs>
-          <w:tab w:val="right" w:pos="9062" w:leader="dot"/>
-        </w:tabs>
-        <w:rPr>
-          <w:rFonts w:eastAsia="" w:eastAsiaTheme="minorEastAsia"/>
-          <w:lang w:eastAsia="fr-FR"/>
-        </w:rPr>
-      </w:pPr>
-      <w:hyperlink w:anchor="_Toc415584936">
-        <w:r>
-          <w:rPr>
-            <w:webHidden/>
-          </w:rPr>
-          <w:fldChar w:fldCharType="begin"/>
-        </w:r>
-        <w:r>
-          <w:rPr>
-            <w:webHidden/>
-          </w:rPr>
-          <w:instrText>PAGEREF _Toc415584936 \h</w:instrText>
-        </w:r>
-        <w:r>
-          <w:rPr>
-            <w:webHidden/>
-          </w:rPr>
-          <w:fldChar w:fldCharType="separate"/>
-        </w:r>
-        <w:r>
-          <w:rPr>
-            <w:webHidden/>
-            <w:rStyle w:val="IndexLink"/>
-            <w:vanish w:val="false"/>
-          </w:rPr>
-          <w:t>Gestion de la documentation</w:t>
-          <w:tab/>
-          <w:t>8</w:t>
-        </w:r>
-        <w:r>
-          <w:rPr>
-            <w:webHidden/>
-          </w:rPr>
-          <w:fldChar w:fldCharType="end"/>
-        </w:r>
-      </w:hyperlink>
-    </w:p>
-    <w:p>
-      <w:pPr>
-        <w:pStyle w:val="Contents2"/>
-        <w:tabs>
-          <w:tab w:val="right" w:pos="9062" w:leader="dot"/>
-        </w:tabs>
-        <w:rPr>
-          <w:rFonts w:eastAsia="" w:eastAsiaTheme="minorEastAsia"/>
-          <w:lang w:eastAsia="fr-FR"/>
-        </w:rPr>
-      </w:pPr>
-      <w:hyperlink w:anchor="_Toc415584937">
-        <w:r>
-          <w:rPr>
-            <w:webHidden/>
-          </w:rPr>
-          <w:fldChar w:fldCharType="begin"/>
-        </w:r>
-        <w:r>
-          <w:rPr>
-            <w:webHidden/>
-          </w:rPr>
-          <w:instrText>PAGEREF _Toc415584937 \h</w:instrText>
-        </w:r>
-        <w:r>
-          <w:rPr>
-            <w:webHidden/>
-          </w:rPr>
-          <w:fldChar w:fldCharType="separate"/>
-        </w:r>
-        <w:r>
-          <w:rPr>
-            <w:webHidden/>
-            <w:rStyle w:val="IndexLink"/>
-            <w:vanish w:val="false"/>
-          </w:rPr>
-          <w:t>Description des livrables</w:t>
-          <w:tab/>
-          <w:t>8</w:t>
-        </w:r>
-        <w:r>
-          <w:rPr>
-            <w:webHidden/>
-          </w:rPr>
-          <w:fldChar w:fldCharType="end"/>
-        </w:r>
-      </w:hyperlink>
-    </w:p>
-    <w:p>
-      <w:pPr>
-        <w:sectPr>
-          <w:footerReference w:type="default" r:id="rId5"/>
-          <w:type w:val="nextPage"/>
-          <w:pgSz w:w="11906" w:h="16838"/>
-          <w:pgMar w:left="1417" w:right="1417" w:header="0" w:top="1417" w:footer="708" w:bottom="1417" w:gutter="0"/>
-          <w:pgNumType w:fmt="decimal"/>
-          <w:formProt w:val="false"/>
-          <w:textDirection w:val="lrTb"/>
-          <w:docGrid w:type="default" w:linePitch="360" w:charSpace="4294965247"/>
-        </w:sectPr>
-        <w:pStyle w:val="Contents2"/>
-        <w:tabs>
-          <w:tab w:val="right" w:pos="9062" w:leader="dot"/>
-        </w:tabs>
-        <w:rPr>
-          <w:rFonts w:eastAsia="" w:eastAsiaTheme="minorEastAsia"/>
-          <w:lang w:eastAsia="fr-FR"/>
-        </w:rPr>
-      </w:pPr>
-      <w:hyperlink w:anchor="_Toc415584938">
-        <w:r>
-          <w:rPr>
-            <w:webHidden/>
-          </w:rPr>
-          <w:fldChar w:fldCharType="begin"/>
-        </w:r>
-        <w:r>
-          <w:rPr>
-            <w:webHidden/>
-          </w:rPr>
-          <w:instrText>PAGEREF _Toc415584938 \h</w:instrText>
-        </w:r>
-        <w:r>
-          <w:rPr>
-            <w:webHidden/>
-          </w:rPr>
-          <w:fldChar w:fldCharType="separate"/>
-        </w:r>
-        <w:r>
-          <w:rPr>
-            <w:webHidden/>
-            <w:rStyle w:val="IndexLink"/>
-            <w:vanish w:val="false"/>
+            <w:rStyle w:val="Style"/>
           </w:rPr>
           <w:t>Règles de validation</w:t>
           <w:tab/>
-          <w:t>8</w:t>
-        </w:r>
-        <w:r>
-          <w:rPr>
-            <w:webHidden/>
-          </w:rPr>
-          <w:fldChar w:fldCharType="end"/>
+          <w:t>6</w:t>
         </w:r>
       </w:hyperlink>
+      <w:r>
+        <w:fldChar w:fldCharType="end"/>
+      </w:r>
     </w:p>
     <w:p>
       <w:pPr>
         <w:pStyle w:val="Heading1"/>
         <w:rPr/>
       </w:pPr>
-      <w:bookmarkStart w:id="0" w:name="_Toc415584927"/>
+      <w:bookmarkStart w:id="0" w:name="__RefHeading___Toc256_677891526"/>
       <w:bookmarkEnd w:id="0"/>
       <w:r>
         <w:rPr/>
         <w:t>Rôles et responsabilités</w:t>
       </w:r>
-      <w:r>
-        <w:fldChar w:fldCharType="end"/>
-      </w:r>
     </w:p>
     <w:p>
       <w:pPr>
         <w:pStyle w:val="Heading2"/>
         <w:rPr/>
       </w:pPr>
-      <w:bookmarkStart w:id="1" w:name="_Toc415584928"/>
+      <w:bookmarkStart w:id="1" w:name="__RefHeading___Toc258_677891526"/>
+      <w:bookmarkStart w:id="2" w:name="_Toc415584928"/>
       <w:bookmarkEnd w:id="1"/>
+      <w:bookmarkEnd w:id="2"/>
       <w:r>
         <w:rPr/>
         <w:t>Parties prenantes, rôles et coordonnées</w:t>
@@ -1580,7 +1231,7 @@
         </w:numPr>
         <w:rPr/>
       </w:pPr>
-      <w:hyperlink r:id="rId6">
+      <w:hyperlink r:id="rId5">
         <w:r>
           <w:rPr>
             <w:webHidden/>
@@ -1821,12 +1472,14 @@
         <w:pStyle w:val="Heading1"/>
         <w:rPr/>
       </w:pPr>
-      <w:bookmarkStart w:id="2" w:name="_Toc415584930"/>
+      <w:bookmarkStart w:id="3" w:name="__RefHeading___Toc260_677891526"/>
+      <w:bookmarkStart w:id="4" w:name="_Toc415584930"/>
+      <w:bookmarkEnd w:id="3"/>
       <w:r>
         <w:rPr/>
         <w:t>Modalités de déroulement du projet</w:t>
       </w:r>
-      <w:bookmarkEnd w:id="2"/>
+      <w:bookmarkEnd w:id="4"/>
       <w:r>
         <w:rPr/>
         <w:t xml:space="preserve"> </w:t>
@@ -1837,8 +1490,10 @@
         <w:pStyle w:val="Heading2"/>
         <w:rPr/>
       </w:pPr>
-      <w:bookmarkStart w:id="3" w:name="_Toc415584931"/>
-      <w:bookmarkEnd w:id="3"/>
+      <w:bookmarkStart w:id="5" w:name="__RefHeading___Toc262_677891526"/>
+      <w:bookmarkStart w:id="6" w:name="_Toc415584931"/>
+      <w:bookmarkEnd w:id="5"/>
+      <w:bookmarkEnd w:id="6"/>
       <w:r>
         <w:rPr/>
         <w:t>Gestion du board agile</w:t>
@@ -1862,17 +1517,38 @@
         <w:rPr/>
         <w:t xml:space="preserve">Les deux membres de l'équipe feront évoluer le board qui se trouve à l'adresse suivante : </w:t>
       </w:r>
-      <w:hyperlink r:id="rId7">
+    </w:p>
+    <w:p>
+      <w:pPr>
+        <w:pStyle w:val="Normal"/>
+        <w:rPr/>
+      </w:pPr>
+      <w:r>
+        <w:rPr>
+          <w:rStyle w:val="InternetLink"/>
+          <w:rFonts w:eastAsia="Calibri" w:cs="Calibri"/>
+          <w:vanish/>
+          <w:sz w:val="22"/>
+          <w:szCs w:val="22"/>
+        </w:rPr>
+        <w:t>https://trello.com/b/0NdGBR8J</w:t>
+      </w:r>
+    </w:p>
+    <w:p>
+      <w:pPr>
+        <w:pStyle w:val="Normal"/>
+        <w:rPr/>
+      </w:pPr>
+      <w:hyperlink r:id="rId6">
         <w:r>
           <w:rPr>
             <w:webHidden/>
             <w:rStyle w:val="InternetLink"/>
             <w:rFonts w:eastAsia="Calibri" w:cs="Calibri"/>
-            <w:vanish/>
             <w:sz w:val="22"/>
             <w:szCs w:val="22"/>
           </w:rPr>
-          <w:t>https://trello.com/b/0NdGBR8J/linguissime</w:t>
+          <w:t>https://trello.com/b/0NdGBR8J</w:t>
         </w:r>
       </w:hyperlink>
     </w:p>
@@ -1881,8 +1557,8 @@
         <w:pStyle w:val="Normal"/>
         <w:rPr/>
       </w:pPr>
-      <w:bookmarkStart w:id="4" w:name="_Toc415584932"/>
-      <w:bookmarkEnd w:id="4"/>
+      <w:bookmarkStart w:id="7" w:name="_Toc415584932"/>
+      <w:bookmarkEnd w:id="7"/>
       <w:r>
         <w:rPr>
           <w:rFonts w:eastAsia="Calibri" w:cs="Calibri"/>
@@ -1897,8 +1573,10 @@
         <w:pStyle w:val="Heading2"/>
         <w:rPr/>
       </w:pPr>
-      <w:bookmarkStart w:id="5" w:name="_Toc415584932"/>
-      <w:bookmarkEnd w:id="5"/>
+      <w:bookmarkStart w:id="8" w:name="__RefHeading___Toc264_677891526"/>
+      <w:bookmarkStart w:id="9" w:name="_Toc4155849321"/>
+      <w:bookmarkEnd w:id="8"/>
+      <w:bookmarkEnd w:id="9"/>
       <w:r>
         <w:rPr/>
         <w:t>Evaluation des charges et calendrier cible</w:t>
@@ -1907,116 +1585,55 @@
     <w:p>
       <w:pPr>
         <w:pStyle w:val="Normal"/>
-        <w:rPr/>
-      </w:pPr>
-      <w:r>
-        <w:rPr/>
-        <mc:AlternateContent>
-          <mc:Choice Requires="wps">
-            <w:drawing>
-              <wp:inline distT="0" distB="0" distL="0" distR="0">
-                <wp:extent cx="6103620" cy="1257300"/>
-                <wp:effectExtent l="0" t="0" r="0" b="0"/>
-                <wp:docPr id="2" name=""/>
-                <a:graphic xmlns:a="http://schemas.openxmlformats.org/drawingml/2006/main">
-                  <a:graphicData uri="http://schemas.microsoft.com/office/word/2010/wordprocessingShape">
-                    <wps:wsp>
-                      <wps:cNvSpPr/>
-                      <wps:spPr>
-                        <a:xfrm>
-                          <a:off x="0" y="0"/>
-                          <a:ext cx="6103080" cy="1256760"/>
-                        </a:xfrm>
-                        <a:prstGeom prst="rect">
-                          <a:avLst/>
-                        </a:prstGeom>
-                        <a:solidFill>
-                          <a:srgbClr val="9bbb59"/>
-                        </a:solidFill>
-                        <a:ln w="38160">
-                          <a:solidFill>
-                            <a:srgbClr val="f2f2f2"/>
-                          </a:solidFill>
-                          <a:round/>
-                        </a:ln>
-                        <a:effectLst>
-                          <a:outerShdw dir="2700000" dist="24130">
-                            <a:srgbClr val="4e6128"/>
-                          </a:outerShdw>
-                        </a:effectLst>
-                      </wps:spPr>
-                      <wps:style>
-                        <a:lnRef idx="0"/>
-                        <a:fillRef idx="0"/>
-                        <a:effectRef idx="0"/>
-                        <a:fontRef idx="minor"/>
-                      </wps:style>
-                      <wps:txbx>
-                        <w:txbxContent>
-                          <w:p>
-                            <w:pPr>
-                              <w:pStyle w:val="FrameContents"/>
-                              <w:spacing w:before="0" w:after="200"/>
-                              <w:rPr>
-                                <w:color w:val="auto"/>
-                              </w:rPr>
-                            </w:pPr>
-                            <w:r>
-                              <w:rPr>
-                                <w:color w:val="auto"/>
-                              </w:rPr>
-                              <w:t>Indiquez ici le calendrier cible de l’équipe de réalisation (dates des recettes d’itération)</w:t>
-                              <w:br/>
-                              <w:t>Précisez le volume horaire total disponible au cours de chaque itération et pour la réalisation du projet, que vous traduirez en Jour/homme</w:t>
-                              <w:br/>
-                              <w:t xml:space="preserve">Vous indiquerez ici les spécificités individuelles (temps de travail spécifique en fonction des autres projets ou de dispositions spéciales autorisées par l’école) </w:t>
-                            </w:r>
-                          </w:p>
-                        </w:txbxContent>
-                      </wps:txbx>
-                      <wps:bodyPr>
-                        <a:noAutofit/>
-                      </wps:bodyPr>
-                    </wps:wsp>
-                  </a:graphicData>
-                </a:graphic>
-              </wp:inline>
-            </w:drawing>
-          </mc:Choice>
-          <mc:Fallback>
-            <w:pict>
-              <v:rect id="shape_0" fillcolor="#9bbb59" stroked="t" style="position:absolute;margin-left:0pt;margin-top:0pt;width:480.5pt;height:98.9pt">
-                <w10:wrap type="square"/>
-                <v:fill o:detectmouseclick="t" type="solid" color2="#6444a6"/>
-                <v:stroke color="#f2f2f2" weight="38160" joinstyle="round" endcap="flat"/>
-                <v:shadow on="t" obscured="f" color="#4e6128"/>
-                <v:textbox>
-                  <w:txbxContent>
-                    <w:p>
-                      <w:pPr>
-                        <w:pStyle w:val="FrameContents"/>
-                        <w:spacing w:before="0" w:after="200"/>
-                        <w:rPr>
-                          <w:color w:val="auto"/>
-                        </w:rPr>
-                      </w:pPr>
-                      <w:r>
-                        <w:rPr>
-                          <w:color w:val="auto"/>
-                        </w:rPr>
-                        <w:t>Indiquez ici le calendrier cible de l’équipe de réalisation (dates des recettes d’itération)</w:t>
-                        <w:br/>
-                        <w:t>Précisez le volume horaire total disponible au cours de chaque itération et pour la réalisation du projet, que vous traduirez en Jour/homme</w:t>
-                        <w:br/>
-                        <w:t xml:space="preserve">Vous indiquerez ici les spécificités individuelles (temps de travail spécifique en fonction des autres projets ou de dispositions spéciales autorisées par l’école) </w:t>
-                      </w:r>
-                    </w:p>
-                  </w:txbxContent>
-                </v:textbox>
-              </v:rect>
-            </w:pict>
-          </mc:Fallback>
-        </mc:AlternateContent>
+        <w:numPr>
+          <w:ilvl w:val="0"/>
+          <w:numId w:val="2"/>
+        </w:numPr>
+        <w:rPr/>
+      </w:pPr>
+      <w:r>
+        <w:rPr/>
+        <w:t xml:space="preserve">17/05/2016 : Itération 1, Intégralité des templates, Gestion utilisateurs, deux exercices intéractifs fonctionnel, Gain de points pour un utilisateur, page de contact. </w:t>
+      </w:r>
+      <w:r>
+        <w:rPr/>
+        <w:t>28 jours-hommes.</w:t>
+      </w:r>
+    </w:p>
+    <w:p>
+      <w:pPr>
+        <w:pStyle w:val="Normal"/>
+        <w:numPr>
+          <w:ilvl w:val="0"/>
+          <w:numId w:val="2"/>
+        </w:numPr>
+        <w:rPr/>
+      </w:pPr>
+      <w:r>
+        <w:rPr/>
+        <w:t xml:space="preserve">03/06/2016 : Itération 2, Quatres exercices intéractifs fonctionnel, Gain de points et de niveau pour un utilisateur, récapitulatif des exercices fait pour un utilisateur, système d'invitation d'amis. </w:t>
+      </w:r>
+      <w:r>
+        <w:rPr/>
+        <w:t>26 jours-hommes.</w:t>
+      </w:r>
+    </w:p>
+    <w:p>
+      <w:pPr>
+        <w:pStyle w:val="Normal"/>
+        <w:numPr>
+          <w:ilvl w:val="0"/>
+          <w:numId w:val="2"/>
+        </w:numPr>
+        <w:rPr/>
+      </w:pPr>
+      <w:r>
+        <w:rPr/>
+        <w:t xml:space="preserve">29/06/2016 : Itération 3, Moteur de recherche, création dynamique d'un ou plusieurs exercices, mise en production, amélioration de l'application (code). </w:t>
+      </w:r>
+      <w:r>
+        <w:rPr/>
+        <w:t>36 jours-hommes.</w:t>
       </w:r>
     </w:p>
     <w:p>
@@ -2024,8 +1641,10 @@
         <w:pStyle w:val="Heading2"/>
         <w:rPr/>
       </w:pPr>
-      <w:bookmarkStart w:id="6" w:name="_Toc415584933"/>
-      <w:bookmarkEnd w:id="6"/>
+      <w:bookmarkStart w:id="10" w:name="__RefHeading___Toc266_677891526"/>
+      <w:bookmarkStart w:id="11" w:name="_Toc415584933"/>
+      <w:bookmarkEnd w:id="10"/>
+      <w:bookmarkEnd w:id="11"/>
       <w:r>
         <w:rPr/>
         <w:t>Planification initiale</w:t>
@@ -2044,8 +1663,13 @@
     <w:p>
       <w:pPr>
         <w:pStyle w:val="Normal"/>
-        <w:rPr/>
-      </w:pPr>
+        <w:numPr>
+          <w:ilvl w:val="0"/>
+          <w:numId w:val="2"/>
+        </w:numPr>
+        <w:rPr/>
+      </w:pPr>
+      <w:bookmarkStart w:id="12" w:name="__DdeLink__291_677891526"/>
       <w:r>
         <w:rPr/>
         <w:t>Itération 1 ( 17/05/2016) : Intégralité des templates, Gestion utilisateurs, deux exercices intéractifs fonctionnel, Gain de points pour un utilisateur, page de contact.</w:t>
@@ -2054,6 +1678,10 @@
     <w:p>
       <w:pPr>
         <w:pStyle w:val="Normal"/>
+        <w:numPr>
+          <w:ilvl w:val="0"/>
+          <w:numId w:val="2"/>
+        </w:numPr>
         <w:rPr/>
       </w:pPr>
       <w:r>
@@ -2064,8 +1692,14 @@
     <w:p>
       <w:pPr>
         <w:pStyle w:val="Normal"/>
-        <w:rPr/>
-      </w:pPr>
+        <w:numPr>
+          <w:ilvl w:val="0"/>
+          <w:numId w:val="2"/>
+        </w:numPr>
+        <w:rPr/>
+      </w:pPr>
+      <w:bookmarkStart w:id="13" w:name="__DdeLink__291_677891526"/>
+      <w:bookmarkEnd w:id="13"/>
       <w:r>
         <w:rPr/>
         <w:t>Itération 3 (29/06/2016) : Moteur de recherche, création dynamique d'un ou plusieurs exercices, mise en production, amélioration de l'application (code).</w:t>
@@ -2079,8 +1713,10 @@
         <w:pStyle w:val="Heading2"/>
         <w:rPr/>
       </w:pPr>
-      <w:bookmarkStart w:id="7" w:name="_Toc415584934"/>
-      <w:bookmarkEnd w:id="7"/>
+      <w:bookmarkStart w:id="14" w:name="__RefHeading___Toc268_677891526"/>
+      <w:bookmarkStart w:id="15" w:name="_Toc415584934"/>
+      <w:bookmarkEnd w:id="14"/>
+      <w:bookmarkEnd w:id="15"/>
       <w:r>
         <w:rPr/>
         <w:t>Gestion du reporting</w:t>
@@ -2110,8 +1746,10 @@
         <w:pStyle w:val="Heading2"/>
         <w:rPr/>
       </w:pPr>
-      <w:bookmarkStart w:id="8" w:name="_Toc415584935"/>
-      <w:bookmarkEnd w:id="8"/>
+      <w:bookmarkStart w:id="16" w:name="__RefHeading___Toc270_677891526"/>
+      <w:bookmarkStart w:id="17" w:name="_Toc415584935"/>
+      <w:bookmarkEnd w:id="16"/>
+      <w:bookmarkEnd w:id="17"/>
       <w:r>
         <w:rPr>
           <w:rStyle w:val="Titre3Car"/>
@@ -2147,6 +1785,8 @@
         <w:pStyle w:val="Heading2"/>
         <w:rPr/>
       </w:pPr>
+      <w:bookmarkStart w:id="18" w:name="__RefHeading___Toc272_677891526"/>
+      <w:bookmarkEnd w:id="18"/>
       <w:r>
         <w:rPr>
           <w:rStyle w:val="Titre3Car"/>
@@ -2170,8 +1810,8 @@
         <w:pStyle w:val="Normal"/>
         <w:rPr/>
       </w:pPr>
-      <w:bookmarkStart w:id="9" w:name="_Toc415584936"/>
-      <w:bookmarkEnd w:id="9"/>
+      <w:bookmarkStart w:id="19" w:name="_Toc415584936"/>
+      <w:bookmarkEnd w:id="19"/>
       <w:r>
         <w:rPr/>
         <w:t>Documentation en ligne, articles, tutoriels.</w:t>
@@ -2182,7 +1822,9 @@
         <w:pStyle w:val="Heading2"/>
         <w:rPr/>
       </w:pPr>
-      <w:bookmarkStart w:id="10" w:name="_Toc415584937"/>
+      <w:bookmarkStart w:id="20" w:name="__RefHeading___Toc274_677891526"/>
+      <w:bookmarkStart w:id="21" w:name="_Toc415584937"/>
+      <w:bookmarkEnd w:id="20"/>
       <w:r>
         <w:rPr/>
         <w:t>Description des livrables</w:t>
@@ -2206,13 +1848,13 @@
         <w:rPr/>
         <w:t>Nos livrables seront acc</w:t>
       </w:r>
-      <w:bookmarkStart w:id="11" w:name="__DdeLink__1123_1813435212"/>
+      <w:bookmarkStart w:id="22" w:name="__DdeLink__1123_1813435212"/>
       <w:r>
         <w:rPr/>
         <w:t>essib</w:t>
       </w:r>
-      <w:bookmarkEnd w:id="11"/>
-      <w:bookmarkEnd w:id="10"/>
+      <w:bookmarkEnd w:id="22"/>
+      <w:bookmarkEnd w:id="21"/>
       <w:r>
         <w:rPr/>
         <w:t>le sur Github et seront composé des documents d'avant projet ainsi que le code source de notre application, en plus de l'application accessible en ligne.</w:t>
@@ -2223,8 +1865,10 @@
         <w:pStyle w:val="Heading2"/>
         <w:rPr/>
       </w:pPr>
-      <w:bookmarkStart w:id="12" w:name="_Toc415584938"/>
-      <w:bookmarkEnd w:id="12"/>
+      <w:bookmarkStart w:id="23" w:name="__RefHeading___Toc276_677891526"/>
+      <w:bookmarkStart w:id="24" w:name="_Toc415584938"/>
+      <w:bookmarkEnd w:id="23"/>
+      <w:bookmarkEnd w:id="24"/>
       <w:r>
         <w:rPr/>
         <w:t>Règles de validation</w:t>
@@ -2254,7 +1898,7 @@
       </w:r>
     </w:p>
     <w:sectPr>
-      <w:footerReference w:type="default" r:id="rId8"/>
+      <w:footerReference w:type="default" r:id="rId7"/>
       <w:type w:val="nextPage"/>
       <w:pgSz w:w="11906" w:h="16838"/>
       <w:pgMar w:left="1417" w:right="1417" w:header="0" w:top="1417" w:footer="708" w:bottom="1417" w:gutter="0"/>
@@ -2310,54 +1954,6 @@
 </w:ftr>
 </file>
 
-<file path=word/footer4.xml><?xml version="1.0" encoding="utf-8"?>
-<w:ftr xmlns:o="urn:schemas-microsoft-com:office:office" xmlns:r="http://schemas.openxmlformats.org/officeDocument/2006/relationships" xmlns:v="urn:schemas-microsoft-com:vml" xmlns:w="http://schemas.openxmlformats.org/wordprocessingml/2006/main" xmlns:w10="urn:schemas-microsoft-com:office:word" xmlns:wp="http://schemas.openxmlformats.org/drawingml/2006/wordprocessingDrawing" xmlns:wps="http://schemas.microsoft.com/office/word/2010/wordprocessingShape" xmlns:wpg="http://schemas.microsoft.com/office/word/2010/wordprocessingGroup" xmlns:mc="http://schemas.openxmlformats.org/markup-compatibility/2006" xmlns:wp14="http://schemas.microsoft.com/office/word/2010/wordprocessingDrawing" xmlns:w14="http://schemas.microsoft.com/office/word/2010/wordml" mc:Ignorable="w14 wp14">
-  <w:p>
-    <w:pPr>
-      <w:pStyle w:val="Footer"/>
-      <w:jc w:val="center"/>
-      <w:rPr/>
-    </w:pPr>
-    <w:r>
-      <w:rPr/>
-      <w:fldChar w:fldCharType="begin"/>
-    </w:r>
-    <w:r>
-      <w:instrText> PAGE </w:instrText>
-    </w:r>
-    <w:r>
-      <w:fldChar w:fldCharType="separate"/>
-    </w:r>
-    <w:r>
-      <w:t>6</w:t>
-    </w:r>
-    <w:r>
-      <w:fldChar w:fldCharType="end"/>
-    </w:r>
-    <w:r>
-      <w:rPr/>
-      <w:t>/</w:t>
-    </w:r>
-    <w:r>
-      <w:rPr/>
-      <w:fldChar w:fldCharType="begin"/>
-    </w:r>
-    <w:r>
-      <w:instrText> NUMPAGES </w:instrText>
-    </w:r>
-    <w:r>
-      <w:fldChar w:fldCharType="separate"/>
-    </w:r>
-    <w:r>
-      <w:t>6</w:t>
-    </w:r>
-    <w:r>
-      <w:fldChar w:fldCharType="end"/>
-    </w:r>
-  </w:p>
-</w:ftr>
-</file>
-
 <file path=word/numbering.xml><?xml version="1.0" encoding="utf-8"?>
 <w:numbering xmlns:w="http://schemas.openxmlformats.org/wordprocessingml/2006/main" xmlns:o="urn:schemas-microsoft-com:office:office" xmlns:r="http://schemas.openxmlformats.org/officeDocument/2006/relationships" xmlns:v="urn:schemas-microsoft-com:vml">
   <w:abstractNum w:abstractNumId="1">
@@ -2485,6 +2081,152 @@
   <w:abstractNum w:abstractNumId="2">
     <w:lvl w:ilvl="0">
       <w:start w:val="1"/>
+      <w:numFmt w:val="bullet"/>
+      <w:lvlText w:val=""/>
+      <w:lvlJc w:val="left"/>
+      <w:pPr>
+        <w:tabs>
+          <w:tab w:val="num" w:pos="720"/>
+        </w:tabs>
+        <w:ind w:left="720" w:hanging="360"/>
+      </w:pPr>
+      <w:rPr>
+        <w:rFonts w:ascii="Symbol" w:hAnsi="Symbol" w:cs="Symbol" w:hint="default"/>
+        <w:rFonts w:cs="OpenSymbol"/>
+      </w:rPr>
+    </w:lvl>
+    <w:lvl w:ilvl="1">
+      <w:start w:val="1"/>
+      <w:numFmt w:val="bullet"/>
+      <w:lvlText w:val="◦"/>
+      <w:lvlJc w:val="left"/>
+      <w:pPr>
+        <w:tabs>
+          <w:tab w:val="num" w:pos="1080"/>
+        </w:tabs>
+        <w:ind w:left="1080" w:hanging="360"/>
+      </w:pPr>
+      <w:rPr>
+        <w:rFonts w:ascii="OpenSymbol" w:hAnsi="OpenSymbol" w:cs="OpenSymbol" w:hint="default"/>
+        <w:rFonts w:cs="OpenSymbol"/>
+      </w:rPr>
+    </w:lvl>
+    <w:lvl w:ilvl="2">
+      <w:start w:val="1"/>
+      <w:numFmt w:val="bullet"/>
+      <w:lvlText w:val="▪"/>
+      <w:lvlJc w:val="left"/>
+      <w:pPr>
+        <w:tabs>
+          <w:tab w:val="num" w:pos="1440"/>
+        </w:tabs>
+        <w:ind w:left="1440" w:hanging="360"/>
+      </w:pPr>
+      <w:rPr>
+        <w:rFonts w:ascii="OpenSymbol" w:hAnsi="OpenSymbol" w:cs="OpenSymbol" w:hint="default"/>
+        <w:rFonts w:cs="OpenSymbol"/>
+      </w:rPr>
+    </w:lvl>
+    <w:lvl w:ilvl="3">
+      <w:start w:val="1"/>
+      <w:numFmt w:val="bullet"/>
+      <w:lvlText w:val=""/>
+      <w:lvlJc w:val="left"/>
+      <w:pPr>
+        <w:tabs>
+          <w:tab w:val="num" w:pos="1800"/>
+        </w:tabs>
+        <w:ind w:left="1800" w:hanging="360"/>
+      </w:pPr>
+      <w:rPr>
+        <w:rFonts w:ascii="Symbol" w:hAnsi="Symbol" w:cs="Symbol" w:hint="default"/>
+        <w:rFonts w:cs="OpenSymbol"/>
+      </w:rPr>
+    </w:lvl>
+    <w:lvl w:ilvl="4">
+      <w:start w:val="1"/>
+      <w:numFmt w:val="bullet"/>
+      <w:lvlText w:val="◦"/>
+      <w:lvlJc w:val="left"/>
+      <w:pPr>
+        <w:tabs>
+          <w:tab w:val="num" w:pos="2160"/>
+        </w:tabs>
+        <w:ind w:left="2160" w:hanging="360"/>
+      </w:pPr>
+      <w:rPr>
+        <w:rFonts w:ascii="OpenSymbol" w:hAnsi="OpenSymbol" w:cs="OpenSymbol" w:hint="default"/>
+        <w:rFonts w:cs="OpenSymbol"/>
+      </w:rPr>
+    </w:lvl>
+    <w:lvl w:ilvl="5">
+      <w:start w:val="1"/>
+      <w:numFmt w:val="bullet"/>
+      <w:lvlText w:val="▪"/>
+      <w:lvlJc w:val="left"/>
+      <w:pPr>
+        <w:tabs>
+          <w:tab w:val="num" w:pos="2520"/>
+        </w:tabs>
+        <w:ind w:left="2520" w:hanging="360"/>
+      </w:pPr>
+      <w:rPr>
+        <w:rFonts w:ascii="OpenSymbol" w:hAnsi="OpenSymbol" w:cs="OpenSymbol" w:hint="default"/>
+        <w:rFonts w:cs="OpenSymbol"/>
+      </w:rPr>
+    </w:lvl>
+    <w:lvl w:ilvl="6">
+      <w:start w:val="1"/>
+      <w:numFmt w:val="bullet"/>
+      <w:lvlText w:val=""/>
+      <w:lvlJc w:val="left"/>
+      <w:pPr>
+        <w:tabs>
+          <w:tab w:val="num" w:pos="2880"/>
+        </w:tabs>
+        <w:ind w:left="2880" w:hanging="360"/>
+      </w:pPr>
+      <w:rPr>
+        <w:rFonts w:ascii="Symbol" w:hAnsi="Symbol" w:cs="Symbol" w:hint="default"/>
+        <w:rFonts w:cs="OpenSymbol"/>
+      </w:rPr>
+    </w:lvl>
+    <w:lvl w:ilvl="7">
+      <w:start w:val="1"/>
+      <w:numFmt w:val="bullet"/>
+      <w:lvlText w:val="◦"/>
+      <w:lvlJc w:val="left"/>
+      <w:pPr>
+        <w:tabs>
+          <w:tab w:val="num" w:pos="3240"/>
+        </w:tabs>
+        <w:ind w:left="3240" w:hanging="360"/>
+      </w:pPr>
+      <w:rPr>
+        <w:rFonts w:ascii="OpenSymbol" w:hAnsi="OpenSymbol" w:cs="OpenSymbol" w:hint="default"/>
+        <w:rFonts w:cs="OpenSymbol"/>
+      </w:rPr>
+    </w:lvl>
+    <w:lvl w:ilvl="8">
+      <w:start w:val="1"/>
+      <w:numFmt w:val="bullet"/>
+      <w:lvlText w:val="▪"/>
+      <w:lvlJc w:val="left"/>
+      <w:pPr>
+        <w:tabs>
+          <w:tab w:val="num" w:pos="3600"/>
+        </w:tabs>
+        <w:ind w:left="3600" w:hanging="360"/>
+      </w:pPr>
+      <w:rPr>
+        <w:rFonts w:ascii="OpenSymbol" w:hAnsi="OpenSymbol" w:cs="OpenSymbol" w:hint="default"/>
+        <w:rFonts w:cs="OpenSymbol"/>
+      </w:rPr>
+    </w:lvl>
+  </w:abstractNum>
+  <w:abstractNum w:abstractNumId="3">
+    <w:lvl w:ilvl="0">
+      <w:start w:val="1"/>
       <w:numFmt w:val="none"/>
       <w:suff w:val="nothing"/>
       <w:lvlText w:val=""/>
@@ -2606,6 +2348,9 @@
   </w:num>
   <w:num w:numId="2">
     <w:abstractNumId w:val="2"/>
+  </w:num>
+  <w:num w:numId="3">
+    <w:abstractNumId w:val="3"/>
   </w:num>
 </w:numbering>
 </file>
@@ -3042,6 +2787,35 @@
     <w:qFormat/>
     <w:rPr>
       <w:rFonts w:cs="Wingdings"/>
+    </w:rPr>
+  </w:style>
+  <w:style w:type="character" w:styleId="ListLabel6">
+    <w:name w:val="ListLabel 6"/>
+    <w:qFormat/>
+    <w:rPr>
+      <w:rFonts w:ascii="Calibri" w:hAnsi="Calibri" w:cs="Symbol"/>
+      <w:sz w:val="22"/>
+    </w:rPr>
+  </w:style>
+  <w:style w:type="character" w:styleId="ListLabel7">
+    <w:name w:val="ListLabel 7"/>
+    <w:qFormat/>
+    <w:rPr>
+      <w:rFonts w:cs="Courier New"/>
+    </w:rPr>
+  </w:style>
+  <w:style w:type="character" w:styleId="ListLabel8">
+    <w:name w:val="ListLabel 8"/>
+    <w:qFormat/>
+    <w:rPr>
+      <w:rFonts w:cs="Wingdings"/>
+    </w:rPr>
+  </w:style>
+  <w:style w:type="character" w:styleId="Bullets">
+    <w:name w:val="Bullets"/>
+    <w:qFormat/>
+    <w:rPr>
+      <w:rFonts w:ascii="OpenSymbol" w:hAnsi="OpenSymbol" w:eastAsia="OpenSymbol" w:cs="OpenSymbol"/>
     </w:rPr>
   </w:style>
   <w:style w:type="paragraph" w:styleId="Heading">

</xml_diff>